<commit_message>
Add intro section support
</commit_message>
<xml_diff>
--- a/template.docx
+++ b/template.docx
@@ -1,6 +1,6 @@
 
 <file path=word/document.xml><?xml version="1.0" encoding="utf-8"?>
-<w:document xmlns:wpc="http://schemas.microsoft.com/office/word/2010/wordprocessingCanvas" xmlns:cx="http://schemas.microsoft.com/office/drawing/2014/chartex" xmlns:mc="http://schemas.openxmlformats.org/markup-compatibility/2006" xmlns:o="urn:schemas-microsoft-com:office:office" xmlns:r="http://schemas.openxmlformats.org/officeDocument/2006/relationships" xmlns:m="http://schemas.openxmlformats.org/officeDocument/2006/math" xmlns:v="urn:schemas-microsoft-com:vml" xmlns:wp14="http://schemas.microsoft.com/office/word/2010/wordprocessingDrawing" xmlns:wp="http://schemas.openxmlformats.org/drawingml/2006/wordprocessingDrawing" xmlns:w10="urn:schemas-microsoft-com:office:word" xmlns:w="http://schemas.openxmlformats.org/wordprocessingml/2006/main" xmlns:w14="http://schemas.microsoft.com/office/word/2010/wordml" xmlns:w15="http://schemas.microsoft.com/office/word/2012/wordml" xmlns:w16se="http://schemas.microsoft.com/office/word/2015/wordml/symex" xmlns:wpg="http://schemas.microsoft.com/office/word/2010/wordprocessingGroup" xmlns:wpi="http://schemas.microsoft.com/office/word/2010/wordprocessingInk" xmlns:wne="http://schemas.microsoft.com/office/word/2006/wordml" xmlns:wps="http://schemas.microsoft.com/office/word/2010/wordprocessingShape" mc:Ignorable="w14 w15 w16se wp14">
+<w:document xmlns:ns1="http://schemas.openxmlformats.org/markup-compatibility/2006" xmlns:w="http://schemas.openxmlformats.org/wordprocessingml/2006/main" ns1:Ignorable="w14 w15 w16se wp14">
   <w:body>
     <w:p>
       <w:r>
@@ -44,6 +44,20 @@
     <w:p>
       <w:r>
         <w:t>{{TITLE_SUGGESTED}}</w:t>
+      </w:r>
+    </w:p>
+    <w:p/>
+    <w:p>
+      <w:r>
+        <w:rPr>
+          <w:rStyle w:val="SectionLabel"/>
+        </w:rPr>
+        <w:t>簡介：</w:t>
+      </w:r>
+    </w:p>
+    <w:p>
+      <w:r>
+        <w:t>{{INTRO}}</w:t>
       </w:r>
     </w:p>
     <w:p/>

</xml_diff>

<commit_message>
Update theme East Asian font
</commit_message>
<xml_diff>
--- a/template.docx
+++ b/template.docx
@@ -710,7 +710,7 @@
     <a:fontScheme name="Office">
       <a:majorFont>
         <a:latin typeface="Calibri Light" panose="020F0302020204030204"/>
-        <a:ea typeface=""/>
+        <a:ea typeface="新細明體"/>
         <a:cs typeface=""/>
         <a:font script="Jpan" typeface="游ゴシック Light"/>
         <a:font script="Hang" typeface="맑은 고딕"/>
@@ -745,7 +745,7 @@
       </a:majorFont>
       <a:minorFont>
         <a:latin typeface="Calibri" panose="020F0502020204030204"/>
-        <a:ea typeface=""/>
+        <a:ea typeface="新細明體"/>
         <a:cs typeface=""/>
         <a:font script="Jpan" typeface="游明朝"/>
         <a:font script="Hang" typeface="맑은 고딕"/>

</xml_diff>